<commit_message>
Unificação no arquivo Monografia
</commit_message>
<xml_diff>
--- a/Desenvolvimento.docx
+++ b/Desenvolvimento.docx
@@ -75,11 +75,14 @@
           <w:b/>
           <w:bCs/>
         </w:rPr>
-        <w:t>Ferramentas</w:t>
-      </w:r>
-      <w:r>
-        <w:rPr/>
-        <w:t xml:space="preserve"> </w:t>
+        <w:t xml:space="preserve">Ferramenta </w:t>
+      </w:r>
+      <w:r>
+        <w:rPr>
+          <w:b/>
+          <w:bCs/>
+        </w:rPr>
+        <w:t>escolhida x concorrentes</w:t>
       </w:r>
     </w:p>
     <w:p>
@@ -493,7 +496,7 @@
                 <wp:positionV relativeFrom="paragraph">
                   <wp:posOffset>113030</wp:posOffset>
                 </wp:positionV>
-                <wp:extent cx="6121400" cy="3747135"/>
+                <wp:extent cx="6122035" cy="3747770"/>
                 <wp:effectExtent l="0" t="0" r="0" b="0"/>
                 <wp:wrapSquare wrapText="largest"/>
                 <wp:docPr id="1" name="Frame1"/>
@@ -504,7 +507,7 @@
                       <wps:spPr>
                         <a:xfrm>
                           <a:off x="0" y="0"/>
-                          <a:ext cx="6120720" cy="3746520"/>
+                          <a:ext cx="6121440" cy="3747240"/>
                         </a:xfrm>
                         <a:prstGeom prst="rect">
                           <a:avLst/>
@@ -524,7 +527,7 @@
                         <w:txbxContent>
                           <w:p>
                             <w:pPr>
-                              <w:pStyle w:val="Legenda"/>
+                              <w:pStyle w:val="Caption"/>
                               <w:suppressLineNumbers/>
                               <w:spacing w:before="120" w:after="120"/>
                               <w:rPr/>
@@ -588,7 +591,7 @@
           </mc:Choice>
           <mc:Fallback>
             <w:pict>
-              <v:rect id="shape_0" ID="Frame1" stroked="f" style="position:absolute;margin-left:6.1pt;margin-top:8.9pt;width:481.9pt;height:294.95pt">
+              <v:rect id="shape_0" ID="Frame1" stroked="f" style="position:absolute;margin-left:6.1pt;margin-top:8.9pt;width:481.95pt;height:295pt">
                 <w10:wrap type="square"/>
                 <v:fill o:detectmouseclick="t" on="false"/>
                 <v:stroke color="#3465a4" joinstyle="round" endcap="flat"/>
@@ -596,7 +599,7 @@
                   <w:txbxContent>
                     <w:p>
                       <w:pPr>
-                        <w:pStyle w:val="Legenda"/>
+                        <w:pStyle w:val="Caption"/>
                         <w:suppressLineNumbers/>
                         <w:spacing w:before="120" w:after="120"/>
                         <w:rPr/>
@@ -743,7 +746,7 @@
                 <wp:positionV relativeFrom="paragraph">
                   <wp:posOffset>135255</wp:posOffset>
                 </wp:positionV>
-                <wp:extent cx="2008505" cy="3561080"/>
+                <wp:extent cx="2009140" cy="3561715"/>
                 <wp:effectExtent l="0" t="0" r="0" b="0"/>
                 <wp:wrapSquare wrapText="largest"/>
                 <wp:docPr id="5" name="Frame2"/>
@@ -754,7 +757,7 @@
                       <wps:spPr>
                         <a:xfrm>
                           <a:off x="0" y="0"/>
-                          <a:ext cx="2007720" cy="3560400"/>
+                          <a:ext cx="2008440" cy="3561120"/>
                         </a:xfrm>
                         <a:prstGeom prst="rect">
                           <a:avLst/>
@@ -774,7 +777,7 @@
                         <w:txbxContent>
                           <w:p>
                             <w:pPr>
-                              <w:pStyle w:val="Legenda"/>
+                              <w:pStyle w:val="Caption"/>
                               <w:suppressLineNumbers/>
                               <w:spacing w:before="120" w:after="120"/>
                               <w:rPr/>
@@ -839,7 +842,7 @@
           </mc:Choice>
           <mc:Fallback>
             <w:pict>
-              <v:rect id="shape_0" ID="Frame2" stroked="f" style="position:absolute;margin-left:154.5pt;margin-top:10.65pt;width:158.05pt;height:280.3pt">
+              <v:rect id="shape_0" ID="Frame2" stroked="f" style="position:absolute;margin-left:154.5pt;margin-top:10.65pt;width:158.1pt;height:280.35pt">
                 <w10:wrap type="square"/>
                 <v:fill o:detectmouseclick="t" on="false"/>
                 <v:stroke color="#3465a4" joinstyle="round" endcap="flat"/>
@@ -847,7 +850,7 @@
                   <w:txbxContent>
                     <w:p>
                       <w:pPr>
-                        <w:pStyle w:val="Legenda"/>
+                        <w:pStyle w:val="Caption"/>
                         <w:suppressLineNumbers/>
                         <w:spacing w:before="120" w:after="120"/>
                         <w:rPr/>
@@ -1459,7 +1462,7 @@
                 <wp:positionV relativeFrom="paragraph">
                   <wp:posOffset>635</wp:posOffset>
                 </wp:positionV>
-                <wp:extent cx="2030095" cy="2607310"/>
+                <wp:extent cx="2030730" cy="2607945"/>
                 <wp:effectExtent l="0" t="0" r="0" b="0"/>
                 <wp:wrapSquare wrapText="largest"/>
                 <wp:docPr id="9" name="Frame3"/>
@@ -1470,7 +1473,7 @@
                       <wps:spPr>
                         <a:xfrm>
                           <a:off x="0" y="0"/>
-                          <a:ext cx="2029320" cy="2606760"/>
+                          <a:ext cx="2030040" cy="2607480"/>
                         </a:xfrm>
                         <a:prstGeom prst="rect">
                           <a:avLst/>
@@ -1490,7 +1493,7 @@
                         <w:txbxContent>
                           <w:p>
                             <w:pPr>
-                              <w:pStyle w:val="Legenda"/>
+                              <w:pStyle w:val="Caption"/>
                               <w:suppressLineNumbers/>
                               <w:spacing w:before="120" w:after="120"/>
                               <w:rPr/>
@@ -1555,7 +1558,7 @@
           </mc:Choice>
           <mc:Fallback>
             <w:pict>
-              <v:rect id="shape_0" ID="Frame3" stroked="f" style="position:absolute;margin-left:161.05pt;margin-top:0.05pt;width:159.75pt;height:205.2pt;mso-position-horizontal:center">
+              <v:rect id="shape_0" ID="Frame3" stroked="f" style="position:absolute;margin-left:161pt;margin-top:0.05pt;width:159.8pt;height:205.25pt;mso-position-horizontal:center">
                 <w10:wrap type="square"/>
                 <v:fill o:detectmouseclick="t" on="false"/>
                 <v:stroke color="#3465a4" joinstyle="round" endcap="flat"/>
@@ -1563,7 +1566,7 @@
                   <w:txbxContent>
                     <w:p>
                       <w:pPr>
-                        <w:pStyle w:val="Legenda"/>
+                        <w:pStyle w:val="Caption"/>
                         <w:suppressLineNumbers/>
                         <w:spacing w:before="120" w:after="120"/>
                         <w:rPr/>
@@ -2023,7 +2026,7 @@
                 <wp:positionV relativeFrom="paragraph">
                   <wp:posOffset>196215</wp:posOffset>
                 </wp:positionV>
-                <wp:extent cx="5304155" cy="4286250"/>
+                <wp:extent cx="5304790" cy="4286885"/>
                 <wp:effectExtent l="0" t="0" r="0" b="0"/>
                 <wp:wrapSquare wrapText="largest"/>
                 <wp:docPr id="13" name="Frame4"/>
@@ -2034,7 +2037,7 @@
                       <wps:spPr>
                         <a:xfrm>
                           <a:off x="0" y="0"/>
-                          <a:ext cx="5303520" cy="4285440"/>
+                          <a:ext cx="5304240" cy="4286160"/>
                         </a:xfrm>
                         <a:prstGeom prst="rect">
                           <a:avLst/>
@@ -2054,7 +2057,7 @@
                         <w:txbxContent>
                           <w:p>
                             <w:pPr>
-                              <w:pStyle w:val="Legenda"/>
+                              <w:pStyle w:val="Caption"/>
                               <w:suppressLineNumbers/>
                               <w:spacing w:before="120" w:after="120"/>
                               <w:rPr/>
@@ -2119,7 +2122,7 @@
           </mc:Choice>
           <mc:Fallback>
             <w:pict>
-              <v:rect id="shape_0" ID="Frame4" stroked="f" style="position:absolute;margin-left:28.1pt;margin-top:15.45pt;width:417.55pt;height:337.4pt">
+              <v:rect id="shape_0" ID="Frame4" stroked="f" style="position:absolute;margin-left:28.1pt;margin-top:15.45pt;width:417.6pt;height:337.45pt">
                 <w10:wrap type="square"/>
                 <v:fill o:detectmouseclick="t" on="false"/>
                 <v:stroke color="#3465a4" joinstyle="round" endcap="flat"/>
@@ -2127,7 +2130,7 @@
                   <w:txbxContent>
                     <w:p>
                       <w:pPr>
-                        <w:pStyle w:val="Legenda"/>
+                        <w:pStyle w:val="Caption"/>
                         <w:suppressLineNumbers/>
                         <w:spacing w:before="120" w:after="120"/>
                         <w:rPr/>
@@ -2224,7 +2227,7 @@
                 <wp:positionV relativeFrom="paragraph">
                   <wp:posOffset>104140</wp:posOffset>
                 </wp:positionV>
-                <wp:extent cx="4429760" cy="3079115"/>
+                <wp:extent cx="4430395" cy="3079750"/>
                 <wp:effectExtent l="0" t="0" r="0" b="0"/>
                 <wp:wrapSquare wrapText="largest"/>
                 <wp:docPr id="17" name="Frame5"/>
@@ -2235,7 +2238,7 @@
                       <wps:spPr>
                         <a:xfrm>
                           <a:off x="0" y="0"/>
-                          <a:ext cx="4429080" cy="3078360"/>
+                          <a:ext cx="4429800" cy="3079080"/>
                         </a:xfrm>
                         <a:prstGeom prst="rect">
                           <a:avLst/>
@@ -2255,7 +2258,7 @@
                         <w:txbxContent>
                           <w:p>
                             <w:pPr>
-                              <w:pStyle w:val="Legenda"/>
+                              <w:pStyle w:val="Caption"/>
                               <w:suppressLineNumbers/>
                               <w:spacing w:before="120" w:after="120"/>
                               <w:rPr/>
@@ -2320,7 +2323,7 @@
           </mc:Choice>
           <mc:Fallback>
             <w:pict>
-              <v:rect id="shape_0" ID="Frame5" stroked="f" style="position:absolute;margin-left:69.55pt;margin-top:8.2pt;width:348.7pt;height:242.35pt">
+              <v:rect id="shape_0" ID="Frame5" stroked="f" style="position:absolute;margin-left:69.55pt;margin-top:8.2pt;width:348.75pt;height:242.4pt">
                 <w10:wrap type="square"/>
                 <v:fill o:detectmouseclick="t" on="false"/>
                 <v:stroke color="#3465a4" joinstyle="round" endcap="flat"/>
@@ -2328,7 +2331,7 @@
                   <w:txbxContent>
                     <w:p>
                       <w:pPr>
-                        <w:pStyle w:val="Legenda"/>
+                        <w:pStyle w:val="Caption"/>
                         <w:suppressLineNumbers/>
                         <w:spacing w:before="120" w:after="120"/>
                         <w:rPr/>
@@ -2601,7 +2604,7 @@
                 <wp:positionV relativeFrom="paragraph">
                   <wp:posOffset>69850</wp:posOffset>
                 </wp:positionV>
-                <wp:extent cx="3170555" cy="3730625"/>
+                <wp:extent cx="3171190" cy="3731260"/>
                 <wp:effectExtent l="0" t="0" r="0" b="0"/>
                 <wp:wrapSquare wrapText="largest"/>
                 <wp:docPr id="21" name="Frame6"/>
@@ -2612,7 +2615,7 @@
                       <wps:spPr>
                         <a:xfrm>
                           <a:off x="0" y="0"/>
-                          <a:ext cx="3169800" cy="3729960"/>
+                          <a:ext cx="3170520" cy="3730680"/>
                         </a:xfrm>
                         <a:prstGeom prst="rect">
                           <a:avLst/>
@@ -2632,7 +2635,7 @@
                         <w:txbxContent>
                           <w:p>
                             <w:pPr>
-                              <w:pStyle w:val="Legenda"/>
+                              <w:pStyle w:val="Caption"/>
                               <w:suppressLineNumbers/>
                               <w:spacing w:before="120" w:after="120"/>
                               <w:rPr/>
@@ -2696,7 +2699,7 @@
           </mc:Choice>
           <mc:Fallback>
             <w:pict>
-              <v:rect id="shape_0" ID="Frame6" stroked="f" style="position:absolute;margin-left:100.45pt;margin-top:5.5pt;width:249.55pt;height:293.65pt">
+              <v:rect id="shape_0" ID="Frame6" stroked="f" style="position:absolute;margin-left:100.45pt;margin-top:5.5pt;width:249.6pt;height:293.7pt">
                 <w10:wrap type="square"/>
                 <v:fill o:detectmouseclick="t" on="false"/>
                 <v:stroke color="#3465a4" joinstyle="round" endcap="flat"/>
@@ -2704,7 +2707,7 @@
                   <w:txbxContent>
                     <w:p>
                       <w:pPr>
-                        <w:pStyle w:val="Legenda"/>
+                        <w:pStyle w:val="Caption"/>
                         <w:suppressLineNumbers/>
                         <w:spacing w:before="120" w:after="120"/>
                         <w:rPr/>
@@ -2982,7 +2985,7 @@
                 <wp:positionV relativeFrom="paragraph">
                   <wp:posOffset>158115</wp:posOffset>
                 </wp:positionV>
-                <wp:extent cx="4359275" cy="2216785"/>
+                <wp:extent cx="4359910" cy="2217420"/>
                 <wp:effectExtent l="0" t="0" r="0" b="0"/>
                 <wp:wrapSquare wrapText="largest"/>
                 <wp:docPr id="25" name="Frame7"/>
@@ -2993,7 +2996,7 @@
                       <wps:spPr>
                         <a:xfrm>
                           <a:off x="0" y="0"/>
-                          <a:ext cx="4358520" cy="2216160"/>
+                          <a:ext cx="4359240" cy="2216880"/>
                         </a:xfrm>
                         <a:prstGeom prst="rect">
                           <a:avLst/>
@@ -3013,7 +3016,7 @@
                         <w:txbxContent>
                           <w:p>
                             <w:pPr>
-                              <w:pStyle w:val="Legenda"/>
+                              <w:pStyle w:val="Caption"/>
                               <w:suppressLineNumbers/>
                               <w:spacing w:before="120" w:after="120"/>
                               <w:rPr/>
@@ -3078,7 +3081,7 @@
           </mc:Choice>
           <mc:Fallback>
             <w:pict>
-              <v:rect id="shape_0" ID="Frame7" stroked="f" style="position:absolute;margin-left:47.8pt;margin-top:12.45pt;width:343.15pt;height:174.45pt">
+              <v:rect id="shape_0" ID="Frame7" stroked="f" style="position:absolute;margin-left:47.8pt;margin-top:12.45pt;width:343.2pt;height:174.5pt">
                 <w10:wrap type="square"/>
                 <v:fill o:detectmouseclick="t" on="false"/>
                 <v:stroke color="#3465a4" joinstyle="round" endcap="flat"/>
@@ -3086,7 +3089,7 @@
                   <w:txbxContent>
                     <w:p>
                       <w:pPr>
-                        <w:pStyle w:val="Legenda"/>
+                        <w:pStyle w:val="Caption"/>
                         <w:suppressLineNumbers/>
                         <w:spacing w:before="120" w:after="120"/>
                         <w:rPr/>
@@ -3310,7 +3313,7 @@
                 <wp:positionV relativeFrom="paragraph">
                   <wp:posOffset>160020</wp:posOffset>
                 </wp:positionV>
-                <wp:extent cx="2616200" cy="3093085"/>
+                <wp:extent cx="2616835" cy="3093720"/>
                 <wp:effectExtent l="0" t="0" r="0" b="0"/>
                 <wp:wrapSquare wrapText="largest"/>
                 <wp:docPr id="29" name="Frame8"/>
@@ -3321,7 +3324,7 @@
                       <wps:spPr>
                         <a:xfrm>
                           <a:off x="0" y="0"/>
-                          <a:ext cx="2615400" cy="3092400"/>
+                          <a:ext cx="2616120" cy="3093120"/>
                         </a:xfrm>
                         <a:prstGeom prst="rect">
                           <a:avLst/>
@@ -3341,7 +3344,7 @@
                         <w:txbxContent>
                           <w:p>
                             <w:pPr>
-                              <w:pStyle w:val="Legenda"/>
+                              <w:pStyle w:val="Caption"/>
                               <w:suppressLineNumbers/>
                               <w:spacing w:before="120" w:after="120"/>
                               <w:rPr/>
@@ -3406,7 +3409,7 @@
           </mc:Choice>
           <mc:Fallback>
             <w:pict>
-              <v:rect id="shape_0" ID="Frame8" stroked="f" style="position:absolute;margin-left:122.45pt;margin-top:12.6pt;width:205.9pt;height:243.45pt">
+              <v:rect id="shape_0" ID="Frame8" stroked="f" style="position:absolute;margin-left:122.45pt;margin-top:12.6pt;width:205.95pt;height:243.5pt">
                 <w10:wrap type="square"/>
                 <v:fill o:detectmouseclick="t" on="false"/>
                 <v:stroke color="#3465a4" joinstyle="round" endcap="flat"/>
@@ -3414,7 +3417,7 @@
                   <w:txbxContent>
                     <w:p>
                       <w:pPr>
-                        <w:pStyle w:val="Legenda"/>
+                        <w:pStyle w:val="Caption"/>
                         <w:suppressLineNumbers/>
                         <w:spacing w:before="120" w:after="120"/>
                         <w:rPr/>
@@ -3692,7 +3695,7 @@
                 <wp:positionV relativeFrom="paragraph">
                   <wp:posOffset>154305</wp:posOffset>
                 </wp:positionV>
-                <wp:extent cx="5775325" cy="2929255"/>
+                <wp:extent cx="5775960" cy="2929890"/>
                 <wp:effectExtent l="0" t="0" r="0" b="0"/>
                 <wp:wrapSquare wrapText="largest"/>
                 <wp:docPr id="33" name="Frame9"/>
@@ -3703,7 +3706,7 @@
                       <wps:spPr>
                         <a:xfrm>
                           <a:off x="0" y="0"/>
-                          <a:ext cx="5774760" cy="2928600"/>
+                          <a:ext cx="5775480" cy="2929320"/>
                         </a:xfrm>
                         <a:prstGeom prst="rect">
                           <a:avLst/>
@@ -3723,7 +3726,7 @@
                         <w:txbxContent>
                           <w:p>
                             <w:pPr>
-                              <w:pStyle w:val="Legenda"/>
+                              <w:pStyle w:val="Caption"/>
                               <w:suppressLineNumbers/>
                               <w:spacing w:before="120" w:after="120"/>
                               <w:rPr/>
@@ -3788,7 +3791,7 @@
           </mc:Choice>
           <mc:Fallback>
             <w:pict>
-              <v:rect id="shape_0" ID="Frame9" stroked="f" style="position:absolute;margin-left:10.5pt;margin-top:12.15pt;width:454.65pt;height:230.55pt">
+              <v:rect id="shape_0" ID="Frame9" stroked="f" style="position:absolute;margin-left:10.5pt;margin-top:12.15pt;width:454.7pt;height:230.6pt">
                 <w10:wrap type="square"/>
                 <v:fill o:detectmouseclick="t" on="false"/>
                 <v:stroke color="#3465a4" joinstyle="round" endcap="flat"/>
@@ -3796,7 +3799,7 @@
                   <w:txbxContent>
                     <w:p>
                       <w:pPr>
-                        <w:pStyle w:val="Legenda"/>
+                        <w:pStyle w:val="Caption"/>
                         <w:suppressLineNumbers/>
                         <w:spacing w:before="120" w:after="120"/>
                         <w:rPr/>
@@ -4065,7 +4068,7 @@
                 <wp:positionV relativeFrom="paragraph">
                   <wp:posOffset>51435</wp:posOffset>
                 </wp:positionV>
-                <wp:extent cx="5328285" cy="4198620"/>
+                <wp:extent cx="5328920" cy="4199255"/>
                 <wp:effectExtent l="0" t="0" r="0" b="0"/>
                 <wp:wrapSquare wrapText="largest"/>
                 <wp:docPr id="37" name="Frame10"/>
@@ -4076,7 +4079,7 @@
                       <wps:spPr>
                         <a:xfrm>
                           <a:off x="0" y="0"/>
-                          <a:ext cx="5327640" cy="4197960"/>
+                          <a:ext cx="5328360" cy="4198680"/>
                         </a:xfrm>
                         <a:prstGeom prst="rect">
                           <a:avLst/>
@@ -4096,7 +4099,7 @@
                         <w:txbxContent>
                           <w:p>
                             <w:pPr>
-                              <w:pStyle w:val="Legenda"/>
+                              <w:pStyle w:val="Caption"/>
                               <w:suppressLineNumbers/>
                               <w:spacing w:before="120" w:after="120"/>
                               <w:rPr/>
@@ -4161,7 +4164,7 @@
           </mc:Choice>
           <mc:Fallback>
             <w:pict>
-              <v:rect id="shape_0" ID="Frame10" stroked="f" style="position:absolute;margin-left:40.2pt;margin-top:4.05pt;width:419.45pt;height:330.5pt">
+              <v:rect id="shape_0" ID="Frame10" stroked="f" style="position:absolute;margin-left:40.2pt;margin-top:4.05pt;width:419.5pt;height:330.55pt">
                 <w10:wrap type="square"/>
                 <v:fill o:detectmouseclick="t" on="false"/>
                 <v:stroke color="#3465a4" joinstyle="round" endcap="flat"/>
@@ -4169,7 +4172,7 @@
                   <w:txbxContent>
                     <w:p>
                       <w:pPr>
-                        <w:pStyle w:val="Legenda"/>
+                        <w:pStyle w:val="Caption"/>
                         <w:suppressLineNumbers/>
                         <w:spacing w:before="120" w:after="120"/>
                         <w:rPr/>
@@ -4447,7 +4450,7 @@
                 <wp:positionV relativeFrom="paragraph">
                   <wp:posOffset>321310</wp:posOffset>
                 </wp:positionV>
-                <wp:extent cx="6120765" cy="4709160"/>
+                <wp:extent cx="6121400" cy="4709795"/>
                 <wp:effectExtent l="0" t="0" r="0" b="0"/>
                 <wp:wrapSquare wrapText="largest"/>
                 <wp:docPr id="41" name="Frame11"/>
@@ -4458,7 +4461,7 @@
                       <wps:spPr>
                         <a:xfrm>
                           <a:off x="0" y="0"/>
-                          <a:ext cx="6120000" cy="4708440"/>
+                          <a:ext cx="6120720" cy="4709160"/>
                         </a:xfrm>
                         <a:prstGeom prst="rect">
                           <a:avLst/>
@@ -4478,7 +4481,7 @@
                         <w:txbxContent>
                           <w:p>
                             <w:pPr>
-                              <w:pStyle w:val="Legenda"/>
+                              <w:pStyle w:val="Caption"/>
                               <w:suppressLineNumbers/>
                               <w:spacing w:before="120" w:after="120"/>
                               <w:rPr/>
@@ -4542,7 +4545,7 @@
           </mc:Choice>
           <mc:Fallback>
             <w:pict>
-              <v:rect id="shape_0" ID="Frame11" stroked="f" style="position:absolute;margin-left:3.15pt;margin-top:25.3pt;width:481.85pt;height:370.7pt">
+              <v:rect id="shape_0" ID="Frame11" stroked="f" style="position:absolute;margin-left:3.15pt;margin-top:25.3pt;width:481.9pt;height:370.75pt">
                 <w10:wrap type="square"/>
                 <v:fill o:detectmouseclick="t" on="false"/>
                 <v:stroke color="#3465a4" joinstyle="round" endcap="flat"/>
@@ -4550,7 +4553,7 @@
                   <w:txbxContent>
                     <w:p>
                       <w:pPr>
-                        <w:pStyle w:val="Legenda"/>
+                        <w:pStyle w:val="Caption"/>
                         <w:suppressLineNumbers/>
                         <w:spacing w:before="120" w:after="120"/>
                         <w:rPr/>
@@ -4665,7 +4668,7 @@
                 <wp:positionV relativeFrom="paragraph">
                   <wp:posOffset>4445</wp:posOffset>
                 </wp:positionV>
-                <wp:extent cx="3032125" cy="3496310"/>
+                <wp:extent cx="3032760" cy="3496945"/>
                 <wp:effectExtent l="0" t="0" r="0" b="0"/>
                 <wp:wrapSquare wrapText="largest"/>
                 <wp:docPr id="45" name="Frame12"/>
@@ -4676,7 +4679,7 @@
                       <wps:spPr>
                         <a:xfrm>
                           <a:off x="0" y="0"/>
-                          <a:ext cx="3031560" cy="3495600"/>
+                          <a:ext cx="3032280" cy="3496320"/>
                         </a:xfrm>
                         <a:prstGeom prst="rect">
                           <a:avLst/>
@@ -4696,7 +4699,7 @@
                         <w:txbxContent>
                           <w:p>
                             <w:pPr>
-                              <w:pStyle w:val="Legenda"/>
+                              <w:pStyle w:val="Caption"/>
                               <w:suppressLineNumbers/>
                               <w:spacing w:before="120" w:after="120"/>
                               <w:rPr/>
@@ -4760,7 +4763,7 @@
           </mc:Choice>
           <mc:Fallback>
             <w:pict>
-              <v:rect id="shape_0" ID="Frame12" stroked="f" style="position:absolute;margin-left:99.8pt;margin-top:0.35pt;width:238.65pt;height:275.2pt">
+              <v:rect id="shape_0" ID="Frame12" stroked="f" style="position:absolute;margin-left:99.8pt;margin-top:0.35pt;width:238.7pt;height:275.25pt">
                 <w10:wrap type="square"/>
                 <v:fill o:detectmouseclick="t" on="false"/>
                 <v:stroke color="#3465a4" joinstyle="round" endcap="flat"/>
@@ -4768,7 +4771,7 @@
                   <w:txbxContent>
                     <w:p>
                       <w:pPr>
-                        <w:pStyle w:val="Legenda"/>
+                        <w:pStyle w:val="Caption"/>
                         <w:suppressLineNumbers/>
                         <w:spacing w:before="120" w:after="120"/>
                         <w:rPr/>
@@ -4962,7 +4965,7 @@
                 <wp:positionV relativeFrom="paragraph">
                   <wp:posOffset>36195</wp:posOffset>
                 </wp:positionV>
-                <wp:extent cx="3233420" cy="3324860"/>
+                <wp:extent cx="3234055" cy="3325495"/>
                 <wp:effectExtent l="0" t="0" r="0" b="0"/>
                 <wp:wrapSquare wrapText="largest"/>
                 <wp:docPr id="49" name="Frame13"/>
@@ -4973,7 +4976,7 @@
                       <wps:spPr>
                         <a:xfrm>
                           <a:off x="0" y="0"/>
-                          <a:ext cx="3232800" cy="3324240"/>
+                          <a:ext cx="3233520" cy="3324960"/>
                         </a:xfrm>
                         <a:prstGeom prst="rect">
                           <a:avLst/>
@@ -4993,7 +4996,7 @@
                         <w:txbxContent>
                           <w:p>
                             <w:pPr>
-                              <w:pStyle w:val="Legenda"/>
+                              <w:pStyle w:val="Caption"/>
                               <w:suppressLineNumbers/>
                               <w:spacing w:before="120" w:after="120"/>
                               <w:rPr/>
@@ -5041,15 +5044,7 @@
                             <w:r>
                               <w:rPr/>
                               <w:br/>
-                              <w:t>Figura 13: Código de det</w:t>
-                            </w:r>
-                            <w:r>
-                              <w:rPr/>
-                              <w:t>e</w:t>
-                            </w:r>
-                            <w:r>
-                              <w:rPr/>
-                              <w:t>cção de colisão parte 2</w:t>
+                              <w:t>Figura 13: Código de detecção de colisão parte 2</w:t>
                             </w:r>
                           </w:p>
                         </w:txbxContent>
@@ -5065,7 +5060,7 @@
           </mc:Choice>
           <mc:Fallback>
             <w:pict>
-              <v:rect id="shape_0" ID="Frame13" stroked="f" style="position:absolute;margin-left:100.6pt;margin-top:2.85pt;width:254.5pt;height:261.7pt">
+              <v:rect id="shape_0" ID="Frame13" stroked="f" style="position:absolute;margin-left:100.6pt;margin-top:2.85pt;width:254.55pt;height:261.75pt">
                 <w10:wrap type="square"/>
                 <v:fill o:detectmouseclick="t" on="false"/>
                 <v:stroke color="#3465a4" joinstyle="round" endcap="flat"/>
@@ -5073,7 +5068,7 @@
                   <w:txbxContent>
                     <w:p>
                       <w:pPr>
-                        <w:pStyle w:val="Legenda"/>
+                        <w:pStyle w:val="Caption"/>
                         <w:suppressLineNumbers/>
                         <w:spacing w:before="120" w:after="120"/>
                         <w:rPr/>
@@ -5121,15 +5116,7 @@
                       <w:r>
                         <w:rPr/>
                         <w:br/>
-                        <w:t>Figura 13: Código de det</w:t>
-                      </w:r>
-                      <w:r>
-                        <w:rPr/>
-                        <w:t>e</w:t>
-                      </w:r>
-                      <w:r>
-                        <w:rPr/>
-                        <w:t>cção de colisão parte 2</w:t>
+                        <w:t>Figura 13: Código de detecção de colisão parte 2</w:t>
                       </w:r>
                     </w:p>
                   </w:txbxContent>
@@ -5329,7 +5316,7 @@
                 <wp:positionV relativeFrom="paragraph">
                   <wp:posOffset>56515</wp:posOffset>
                 </wp:positionV>
-                <wp:extent cx="3525520" cy="1939290"/>
+                <wp:extent cx="3526155" cy="1939925"/>
                 <wp:effectExtent l="0" t="0" r="0" b="0"/>
                 <wp:wrapSquare wrapText="largest"/>
                 <wp:docPr id="53" name="Frame14"/>
@@ -5340,7 +5327,7 @@
                       <wps:spPr>
                         <a:xfrm>
                           <a:off x="0" y="0"/>
-                          <a:ext cx="3524760" cy="1938600"/>
+                          <a:ext cx="3525480" cy="1939320"/>
                         </a:xfrm>
                         <a:prstGeom prst="rect">
                           <a:avLst/>
@@ -5360,7 +5347,7 @@
                         <w:txbxContent>
                           <w:p>
                             <w:pPr>
-                              <w:pStyle w:val="Legenda"/>
+                              <w:pStyle w:val="Caption"/>
                               <w:suppressLineNumbers/>
                               <w:spacing w:before="120" w:after="120"/>
                               <w:rPr/>
@@ -5424,7 +5411,7 @@
           </mc:Choice>
           <mc:Fallback>
             <w:pict>
-              <v:rect id="shape_0" ID="Frame14" stroked="f" style="position:absolute;margin-left:95.85pt;margin-top:4.45pt;width:277.5pt;height:152.6pt">
+              <v:rect id="shape_0" ID="Frame14" stroked="f" style="position:absolute;margin-left:95.85pt;margin-top:4.45pt;width:277.55pt;height:152.65pt">
                 <w10:wrap type="square"/>
                 <v:fill o:detectmouseclick="t" on="false"/>
                 <v:stroke color="#3465a4" joinstyle="round" endcap="flat"/>
@@ -5432,7 +5419,7 @@
                   <w:txbxContent>
                     <w:p>
                       <w:pPr>
-                        <w:pStyle w:val="Legenda"/>
+                        <w:pStyle w:val="Caption"/>
                         <w:suppressLineNumbers/>
                         <w:spacing w:before="120" w:after="120"/>
                         <w:rPr/>
@@ -6094,7 +6081,7 @@
 <w:ftr xmlns:o="urn:schemas-microsoft-com:office:office" xmlns:r="http://schemas.openxmlformats.org/officeDocument/2006/relationships" xmlns:v="urn:schemas-microsoft-com:vml" xmlns:w="http://schemas.openxmlformats.org/wordprocessingml/2006/main" xmlns:w10="urn:schemas-microsoft-com:office:word" xmlns:wp="http://schemas.openxmlformats.org/drawingml/2006/wordprocessingDrawing" xmlns:wps="http://schemas.microsoft.com/office/word/2010/wordprocessingShape" xmlns:wpg="http://schemas.microsoft.com/office/word/2010/wordprocessingGroup" xmlns:mc="http://schemas.openxmlformats.org/markup-compatibility/2006" xmlns:wp14="http://schemas.microsoft.com/office/word/2010/wordprocessingDrawing" xmlns:w14="http://schemas.microsoft.com/office/word/2010/wordml" mc:Ignorable="w14 wp14">
   <w:p>
     <w:pPr>
-      <w:pStyle w:val="Rodap"/>
+      <w:pStyle w:val="Footer"/>
       <w:rPr/>
     </w:pPr>
     <w:r>
@@ -6140,10 +6127,10 @@
     <w:qFormat/>
     <w:rPr/>
   </w:style>
-  <w:style w:type="paragraph" w:styleId="Ttulo">
-    <w:name w:val="Título"/>
+  <w:style w:type="paragraph" w:styleId="Heading">
+    <w:name w:val="Heading"/>
     <w:basedOn w:val="Normal"/>
-    <w:next w:val="Corpodetexto"/>
+    <w:next w:val="TextBody"/>
     <w:qFormat/>
     <w:pPr>
       <w:keepNext/>
@@ -6155,7 +6142,7 @@
       <w:szCs w:val="28"/>
     </w:rPr>
   </w:style>
-  <w:style w:type="paragraph" w:styleId="Corpodetexto">
+  <w:style w:type="paragraph" w:styleId="TextBody">
     <w:name w:val="Body Text"/>
     <w:basedOn w:val="Normal"/>
     <w:pPr>
@@ -6163,15 +6150,15 @@
     </w:pPr>
     <w:rPr/>
   </w:style>
-  <w:style w:type="paragraph" w:styleId="Lista">
+  <w:style w:type="paragraph" w:styleId="List">
     <w:name w:val="List"/>
-    <w:basedOn w:val="Corpodetexto"/>
+    <w:basedOn w:val="TextBody"/>
     <w:pPr/>
     <w:rPr>
       <w:rFonts w:cs="FreeSans"/>
     </w:rPr>
   </w:style>
-  <w:style w:type="paragraph" w:styleId="Legenda">
+  <w:style w:type="paragraph" w:styleId="Caption">
     <w:name w:val="Caption"/>
     <w:basedOn w:val="Normal"/>
     <w:qFormat/>
@@ -6187,6 +6174,31 @@
       <w:szCs w:val="24"/>
     </w:rPr>
   </w:style>
+  <w:style w:type="paragraph" w:styleId="Index">
+    <w:name w:val="Index"/>
+    <w:basedOn w:val="Normal"/>
+    <w:qFormat/>
+    <w:pPr>
+      <w:suppressLineNumbers/>
+    </w:pPr>
+    <w:rPr>
+      <w:rFonts w:cs="FreeSans"/>
+    </w:rPr>
+  </w:style>
+  <w:style w:type="paragraph" w:styleId="Ttulo">
+    <w:name w:val="Título"/>
+    <w:basedOn w:val="Normal"/>
+    <w:qFormat/>
+    <w:pPr>
+      <w:keepNext/>
+      <w:spacing w:before="240" w:after="120"/>
+    </w:pPr>
+    <w:rPr>
+      <w:rFonts w:ascii="Liberation Sans" w:hAnsi="Liberation Sans" w:eastAsia="Droid Sans Fallback" w:cs="FreeSans"/>
+      <w:sz w:val="28"/>
+      <w:szCs w:val="28"/>
+    </w:rPr>
+  </w:style>
   <w:style w:type="paragraph" w:styleId="Ndice">
     <w:name w:val="Índice"/>
     <w:basedOn w:val="Normal"/>
@@ -6198,7 +6210,7 @@
       <w:rFonts w:cs="FreeSans"/>
     </w:rPr>
   </w:style>
-  <w:style w:type="paragraph" w:styleId="Rodap">
+  <w:style w:type="paragraph" w:styleId="Footer">
     <w:name w:val="Footer"/>
     <w:basedOn w:val="Normal"/>
     <w:pPr>
@@ -6210,7 +6222,7 @@
     </w:pPr>
     <w:rPr/>
   </w:style>
-  <w:style w:type="paragraph" w:styleId="Cabealho">
+  <w:style w:type="paragraph" w:styleId="Header">
     <w:name w:val="Header"/>
     <w:basedOn w:val="Normal"/>
     <w:pPr>

</xml_diff>